<commit_message>
ajouter diagramme sequence et activiter ,compliter raport amelioration
</commit_message>
<xml_diff>
--- a/Rapport PFE/Rapport d'Amélioration du Projet Job Souk.docx
+++ b/Rapport PFE/Rapport d'Amélioration du Projet Job Souk.docx
@@ -79,9 +79,13 @@
           <w:szCs w:val="36"/>
           <w:lang w:val="fr-FR"/>
         </w:rPr>
-        <w:t xml:space="preserve"> Licence en Sciences et </w:t>
-      </w:r>
-      <w:r>
+        <w:t xml:space="preserve"> Licence en Sciences et Techniques de Fès </w:t>
+      </w:r>
+    </w:p>
+    <w:p>
+      <w:pPr>
+        <w:spacing w:after="100" w:afterAutospacing="1"/>
+        <w:jc w:val="center"/>
         <w:rPr>
           <w:b/>
           <w:bCs/>
@@ -89,8 +93,7 @@
           <w:szCs w:val="36"/>
           <w:lang w:val="fr-FR"/>
         </w:rPr>
-        <w:t>Techniques de</w:t>
-      </w:r>
+      </w:pPr>
       <w:r>
         <w:rPr>
           <w:b/>
@@ -99,50 +102,7 @@
           <w:szCs w:val="36"/>
           <w:lang w:val="fr-FR"/>
         </w:rPr>
-        <w:t> </w:t>
-      </w:r>
-      <w:r>
-        <w:rPr>
-          <w:b/>
-          <w:bCs/>
-          <w:sz w:val="36"/>
-          <w:szCs w:val="36"/>
-          <w:lang w:val="fr-FR"/>
-        </w:rPr>
-        <w:t xml:space="preserve">Fès </w:t>
-      </w:r>
-    </w:p>
-    <w:p>
-      <w:pPr>
-        <w:spacing w:after="100" w:afterAutospacing="1"/>
-        <w:jc w:val="center"/>
-        <w:rPr>
-          <w:b/>
-          <w:bCs/>
-          <w:sz w:val="36"/>
-          <w:szCs w:val="36"/>
-          <w:lang w:val="fr-FR"/>
-        </w:rPr>
-      </w:pPr>
-      <w:r>
-        <w:rPr>
-          <w:b/>
-          <w:bCs/>
-          <w:sz w:val="36"/>
-          <w:szCs w:val="36"/>
-          <w:lang w:val="fr-FR"/>
-        </w:rPr>
-        <w:t>Génie</w:t>
-      </w:r>
-      <w:r>
-        <w:rPr>
-          <w:b/>
-          <w:bCs/>
-          <w:sz w:val="36"/>
-          <w:szCs w:val="36"/>
-          <w:lang w:val="fr-FR"/>
-        </w:rPr>
-        <w:t xml:space="preserve"> Informatique</w:t>
+        <w:t>Génie Informatique</w:t>
       </w:r>
     </w:p>
     <w:p>
@@ -894,17 +854,7 @@
           <w:szCs w:val="40"/>
           <w:lang w:val="fr-FR"/>
         </w:rPr>
-        <w:t>Introduction</w:t>
-      </w:r>
-      <w:r>
-        <w:rPr>
-          <w:b/>
-          <w:bCs/>
-          <w:sz w:val="40"/>
-          <w:szCs w:val="40"/>
-          <w:lang w:val="fr-FR"/>
-        </w:rPr>
-        <w:t xml:space="preserve"> :</w:t>
+        <w:t>Introduction :</w:t>
       </w:r>
     </w:p>
     <w:p>
@@ -964,19 +914,8 @@
           <w:sz w:val="40"/>
           <w:szCs w:val="40"/>
         </w:rPr>
-        <w:t xml:space="preserve">Conception du </w:t>
-      </w:r>
-      <w:proofErr w:type="spellStart"/>
-      <w:r>
-        <w:rPr>
-          <w:b/>
-          <w:bCs/>
-          <w:sz w:val="40"/>
-          <w:szCs w:val="40"/>
-        </w:rPr>
-        <w:t>Projet</w:t>
-      </w:r>
-      <w:proofErr w:type="spellEnd"/>
+        <w:t>Conception du Projet</w:t>
+      </w:r>
       <w:r>
         <w:rPr>
           <w:b/>
@@ -1011,17 +950,7 @@
           <w:szCs w:val="32"/>
           <w:lang w:val="fr-FR"/>
         </w:rPr>
-        <w:t>Diagrammes de cas d'utilisation (Use Case)</w:t>
-      </w:r>
-      <w:r>
-        <w:rPr>
-          <w:b/>
-          <w:bCs/>
-          <w:sz w:val="32"/>
-          <w:szCs w:val="32"/>
-          <w:lang w:val="fr-FR"/>
-        </w:rPr>
-        <w:t> :</w:t>
+        <w:t>Diagrammes de cas d'utilisation (Use Case) :</w:t>
       </w:r>
     </w:p>
     <w:p>
@@ -1229,16 +1158,7 @@
           <w:sz w:val="32"/>
           <w:szCs w:val="32"/>
         </w:rPr>
-        <w:t xml:space="preserve">Vue </w:t>
-      </w:r>
-      <w:r>
-        <w:rPr>
-          <w:b/>
-          <w:bCs/>
-          <w:sz w:val="32"/>
-          <w:szCs w:val="32"/>
-        </w:rPr>
-        <w:t>Enterprise</w:t>
+        <w:t>Vue Enterprise</w:t>
       </w:r>
       <w:r>
         <w:rPr>
@@ -1329,7 +1249,7 @@
         </w:rPr>
         <w:lastRenderedPageBreak/>
         <w:drawing>
-          <wp:inline distT="0" distB="0" distL="0" distR="0" wp14:anchorId="6D5183F4" wp14:editId="31461C90">
+          <wp:inline distT="0" distB="0" distL="0" distR="0" wp14:anchorId="6D5183F4" wp14:editId="4188C747">
             <wp:extent cx="6645910" cy="3738245"/>
             <wp:effectExtent l="0" t="0" r="2540" b="0"/>
             <wp:docPr id="28" name="Image 28" descr="Une image contenant texte, capture d’écran, logiciel, Icône d’ordinateur&#10;&#10;Le contenu généré par l’IA peut être incorrect."/>
@@ -1422,7 +1342,7 @@
           <w:szCs w:val="32"/>
         </w:rPr>
         <w:drawing>
-          <wp:inline distT="0" distB="0" distL="0" distR="0" wp14:anchorId="3ABBACD0" wp14:editId="5B9654F5">
+          <wp:inline distT="0" distB="0" distL="0" distR="0" wp14:anchorId="3ABBACD0" wp14:editId="3F1C7387">
             <wp:extent cx="6645910" cy="3738245"/>
             <wp:effectExtent l="0" t="0" r="2540" b="0"/>
             <wp:docPr id="30" name="Image 30" descr="Une image contenant texte, capture d’écran, logiciel, Icône d’ordinateur"/>
@@ -1543,12 +1463,70 @@
         <w:rPr>
           <w:b/>
           <w:bCs/>
-          <w:sz w:val="32"/>
-          <w:szCs w:val="32"/>
-          <w:lang w:val="fr-FR"/>
+          <w:noProof/>
+          <w:sz w:val="32"/>
+          <w:szCs w:val="32"/>
         </w:rPr>
         <w:lastRenderedPageBreak/>
-        <w:t>Diagrammes</w:t>
+        <w:drawing>
+          <wp:anchor distT="0" distB="0" distL="114300" distR="114300" simplePos="0" relativeHeight="251664384" behindDoc="0" locked="0" layoutInCell="1" allowOverlap="1" wp14:anchorId="5932F5DA" wp14:editId="5118CA79">
+            <wp:simplePos x="0" y="0"/>
+            <wp:positionH relativeFrom="margin">
+              <wp:align>right</wp:align>
+            </wp:positionH>
+            <wp:positionV relativeFrom="paragraph">
+              <wp:posOffset>362585</wp:posOffset>
+            </wp:positionV>
+            <wp:extent cx="6645910" cy="5034915"/>
+            <wp:effectExtent l="0" t="0" r="2540" b="0"/>
+            <wp:wrapTopAndBottom/>
+            <wp:docPr id="1" name="Image 1" descr="Une image contenant texte, diagramme, Plan, schématique&#10;&#10;Le contenu généré par l’IA peut être incorrect."/>
+            <wp:cNvGraphicFramePr>
+              <a:graphicFrameLocks xmlns:a="http://schemas.openxmlformats.org/drawingml/2006/main" noChangeAspect="1"/>
+            </wp:cNvGraphicFramePr>
+            <a:graphic xmlns:a="http://schemas.openxmlformats.org/drawingml/2006/main">
+              <a:graphicData uri="http://schemas.openxmlformats.org/drawingml/2006/picture">
+                <pic:pic xmlns:pic="http://schemas.openxmlformats.org/drawingml/2006/picture">
+                  <pic:nvPicPr>
+                    <pic:cNvPr id="1" name="Image 1" descr="Une image contenant texte, diagramme, Plan, schématique&#10;&#10;Le contenu généré par l’IA peut être incorrect."/>
+                    <pic:cNvPicPr/>
+                  </pic:nvPicPr>
+                  <pic:blipFill>
+                    <a:blip r:embed="rId15" cstate="print">
+                      <a:extLst>
+                        <a:ext uri="{28A0092B-C50C-407E-A947-70E740481C1C}">
+                          <a14:useLocalDpi xmlns:a14="http://schemas.microsoft.com/office/drawing/2010/main" val="0"/>
+                        </a:ext>
+                      </a:extLst>
+                    </a:blip>
+                    <a:stretch>
+                      <a:fillRect/>
+                    </a:stretch>
+                  </pic:blipFill>
+                  <pic:spPr>
+                    <a:xfrm>
+                      <a:off x="0" y="0"/>
+                      <a:ext cx="6645910" cy="5034915"/>
+                    </a:xfrm>
+                    <a:prstGeom prst="rect">
+                      <a:avLst/>
+                    </a:prstGeom>
+                  </pic:spPr>
+                </pic:pic>
+              </a:graphicData>
+            </a:graphic>
+          </wp:anchor>
+        </w:drawing>
+      </w:r>
+      <w:r>
+        <w:rPr>
+          <w:b/>
+          <w:bCs/>
+          <w:sz w:val="32"/>
+          <w:szCs w:val="32"/>
+          <w:lang w:val="fr-FR"/>
+        </w:rPr>
+        <w:t>Diagramme</w:t>
       </w:r>
       <w:r>
         <w:rPr>
@@ -1587,6 +1565,363 @@
           <w:bCs/>
           <w:sz w:val="32"/>
           <w:szCs w:val="32"/>
+          <w:lang w:val="fr-FR"/>
+        </w:rPr>
+      </w:pPr>
+    </w:p>
+    <w:p>
+      <w:pPr>
+        <w:pStyle w:val="Paragraphedeliste"/>
+        <w:numPr>
+          <w:ilvl w:val="1"/>
+          <w:numId w:val="15"/>
+        </w:numPr>
+        <w:rPr>
+          <w:b/>
+          <w:bCs/>
+          <w:sz w:val="32"/>
+          <w:szCs w:val="32"/>
+          <w:lang w:val="fr-FR"/>
+        </w:rPr>
+      </w:pPr>
+      <w:r>
+        <w:rPr>
+          <w:b/>
+          <w:bCs/>
+          <w:sz w:val="32"/>
+          <w:szCs w:val="32"/>
+          <w:lang w:val="fr-FR"/>
+        </w:rPr>
+        <w:t>Diagramme d’activité (cas d’utilisation « Publier une offre ») :</w:t>
+      </w:r>
+    </w:p>
+    <w:p>
+      <w:pPr>
+        <w:ind w:left="360"/>
+        <w:rPr>
+          <w:b/>
+          <w:bCs/>
+          <w:sz w:val="32"/>
+          <w:szCs w:val="32"/>
+          <w:lang w:val="fr-FR"/>
+        </w:rPr>
+      </w:pPr>
+      <w:r>
+        <w:rPr>
+          <w:b/>
+          <w:bCs/>
+          <w:noProof/>
+          <w:sz w:val="32"/>
+          <w:szCs w:val="32"/>
+          <w:lang w:val="fr-FR"/>
+        </w:rPr>
+        <w:drawing>
+          <wp:anchor distT="0" distB="0" distL="114300" distR="114300" simplePos="0" relativeHeight="251665408" behindDoc="0" locked="0" layoutInCell="1" allowOverlap="1" wp14:anchorId="3E6FFA1E" wp14:editId="6D0E9757">
+            <wp:simplePos x="0" y="0"/>
+            <wp:positionH relativeFrom="column">
+              <wp:posOffset>-33261</wp:posOffset>
+            </wp:positionH>
+            <wp:positionV relativeFrom="paragraph">
+              <wp:posOffset>244694</wp:posOffset>
+            </wp:positionV>
+            <wp:extent cx="6645910" cy="1633855"/>
+            <wp:effectExtent l="0" t="0" r="2540" b="4445"/>
+            <wp:wrapTopAndBottom/>
+            <wp:docPr id="2" name="Image 2" descr="Une image contenant diagramme, ligne, capture d’écran, Plan&#10;&#10;Le contenu généré par l’IA peut être incorrect."/>
+            <wp:cNvGraphicFramePr>
+              <a:graphicFrameLocks xmlns:a="http://schemas.openxmlformats.org/drawingml/2006/main" noChangeAspect="1"/>
+            </wp:cNvGraphicFramePr>
+            <a:graphic xmlns:a="http://schemas.openxmlformats.org/drawingml/2006/main">
+              <a:graphicData uri="http://schemas.openxmlformats.org/drawingml/2006/picture">
+                <pic:pic xmlns:pic="http://schemas.openxmlformats.org/drawingml/2006/picture">
+                  <pic:nvPicPr>
+                    <pic:cNvPr id="2" name="Image 2" descr="Une image contenant diagramme, ligne, capture d’écran, Plan&#10;&#10;Le contenu généré par l’IA peut être incorrect."/>
+                    <pic:cNvPicPr/>
+                  </pic:nvPicPr>
+                  <pic:blipFill>
+                    <a:blip r:embed="rId16" cstate="print">
+                      <a:extLst>
+                        <a:ext uri="{28A0092B-C50C-407E-A947-70E740481C1C}">
+                          <a14:useLocalDpi xmlns:a14="http://schemas.microsoft.com/office/drawing/2010/main" val="0"/>
+                        </a:ext>
+                      </a:extLst>
+                    </a:blip>
+                    <a:stretch>
+                      <a:fillRect/>
+                    </a:stretch>
+                  </pic:blipFill>
+                  <pic:spPr>
+                    <a:xfrm>
+                      <a:off x="0" y="0"/>
+                      <a:ext cx="6645910" cy="1633855"/>
+                    </a:xfrm>
+                    <a:prstGeom prst="rect">
+                      <a:avLst/>
+                    </a:prstGeom>
+                  </pic:spPr>
+                </pic:pic>
+              </a:graphicData>
+            </a:graphic>
+            <wp14:sizeRelH relativeFrom="margin">
+              <wp14:pctWidth>0</wp14:pctWidth>
+            </wp14:sizeRelH>
+            <wp14:sizeRelV relativeFrom="margin">
+              <wp14:pctHeight>0</wp14:pctHeight>
+            </wp14:sizeRelV>
+          </wp:anchor>
+        </w:drawing>
+      </w:r>
+    </w:p>
+    <w:p>
+      <w:pPr>
+        <w:pStyle w:val="Paragraphedeliste"/>
+        <w:rPr>
+          <w:b/>
+          <w:bCs/>
+          <w:sz w:val="32"/>
+          <w:szCs w:val="32"/>
+          <w:lang w:val="fr-FR"/>
+        </w:rPr>
+      </w:pPr>
+    </w:p>
+    <w:p>
+      <w:pPr>
+        <w:pStyle w:val="Paragraphedeliste"/>
+        <w:rPr>
+          <w:b/>
+          <w:bCs/>
+          <w:sz w:val="32"/>
+          <w:szCs w:val="32"/>
+          <w:lang w:val="fr-FR"/>
+        </w:rPr>
+      </w:pPr>
+    </w:p>
+    <w:p>
+      <w:pPr>
+        <w:pStyle w:val="Paragraphedeliste"/>
+        <w:rPr>
+          <w:b/>
+          <w:bCs/>
+          <w:sz w:val="32"/>
+          <w:szCs w:val="32"/>
+          <w:lang w:val="fr-FR"/>
+        </w:rPr>
+      </w:pPr>
+    </w:p>
+    <w:p>
+      <w:pPr>
+        <w:pStyle w:val="Paragraphedeliste"/>
+        <w:rPr>
+          <w:b/>
+          <w:bCs/>
+          <w:sz w:val="32"/>
+          <w:szCs w:val="32"/>
+          <w:lang w:val="fr-FR"/>
+        </w:rPr>
+      </w:pPr>
+    </w:p>
+    <w:p>
+      <w:pPr>
+        <w:pStyle w:val="Paragraphedeliste"/>
+        <w:rPr>
+          <w:b/>
+          <w:bCs/>
+          <w:sz w:val="32"/>
+          <w:szCs w:val="32"/>
+          <w:lang w:val="fr-FR"/>
+        </w:rPr>
+      </w:pPr>
+    </w:p>
+    <w:p>
+      <w:pPr>
+        <w:pStyle w:val="Paragraphedeliste"/>
+        <w:rPr>
+          <w:b/>
+          <w:bCs/>
+          <w:sz w:val="32"/>
+          <w:szCs w:val="32"/>
+          <w:lang w:val="fr-FR"/>
+        </w:rPr>
+      </w:pPr>
+    </w:p>
+    <w:p>
+      <w:pPr>
+        <w:pStyle w:val="Paragraphedeliste"/>
+        <w:numPr>
+          <w:ilvl w:val="1"/>
+          <w:numId w:val="15"/>
+        </w:numPr>
+        <w:rPr>
+          <w:b/>
+          <w:bCs/>
+          <w:sz w:val="32"/>
+          <w:szCs w:val="32"/>
+          <w:lang w:val="fr-FR"/>
+        </w:rPr>
+      </w:pPr>
+      <w:r>
+        <w:rPr>
+          <w:b/>
+          <w:bCs/>
+          <w:sz w:val="32"/>
+          <w:szCs w:val="32"/>
+          <w:lang w:val="fr-FR"/>
+        </w:rPr>
+        <w:t xml:space="preserve">Diagramme de </w:t>
+      </w:r>
+      <w:r>
+        <w:rPr>
+          <w:b/>
+          <w:bCs/>
+          <w:sz w:val="32"/>
+          <w:szCs w:val="32"/>
+          <w:lang w:val="fr-FR"/>
+        </w:rPr>
+        <w:t>séquence (</w:t>
+      </w:r>
+      <w:r>
+        <w:rPr>
+          <w:b/>
+          <w:bCs/>
+          <w:sz w:val="32"/>
+          <w:szCs w:val="32"/>
+          <w:lang w:val="fr-FR"/>
+        </w:rPr>
+        <w:t>cas d’utilisation « Planifier</w:t>
+      </w:r>
+      <w:r>
+        <w:rPr>
+          <w:b/>
+          <w:bCs/>
+          <w:sz w:val="32"/>
+          <w:szCs w:val="32"/>
+          <w:lang w:val="fr-FR"/>
+        </w:rPr>
+        <w:t xml:space="preserve"> </w:t>
+      </w:r>
+      <w:r>
+        <w:rPr>
+          <w:b/>
+          <w:bCs/>
+          <w:sz w:val="32"/>
+          <w:szCs w:val="32"/>
+          <w:lang w:val="fr-FR"/>
+        </w:rPr>
+        <w:t>entretien »)</w:t>
+      </w:r>
+      <w:r>
+        <w:rPr>
+          <w:b/>
+          <w:bCs/>
+          <w:sz w:val="32"/>
+          <w:szCs w:val="32"/>
+          <w:lang w:val="fr-FR"/>
+        </w:rPr>
+        <w:t xml:space="preserve"> </w:t>
+      </w:r>
+      <w:r>
+        <w:rPr>
+          <w:b/>
+          <w:bCs/>
+          <w:sz w:val="32"/>
+          <w:szCs w:val="32"/>
+          <w:lang w:val="fr-FR"/>
+        </w:rPr>
+        <w:t>:</w:t>
+      </w:r>
+    </w:p>
+    <w:p>
+      <w:pPr>
+        <w:ind w:left="360"/>
+        <w:rPr>
+          <w:b/>
+          <w:bCs/>
+          <w:sz w:val="32"/>
+          <w:szCs w:val="32"/>
+          <w:lang w:val="fr-FR"/>
+        </w:rPr>
+      </w:pPr>
+      <w:r>
+        <w:rPr>
+          <w:b/>
+          <w:bCs/>
+          <w:noProof/>
+          <w:sz w:val="32"/>
+          <w:szCs w:val="32"/>
+          <w:lang w:val="fr-FR"/>
+        </w:rPr>
+        <w:drawing>
+          <wp:anchor distT="0" distB="0" distL="114300" distR="114300" simplePos="0" relativeHeight="251666432" behindDoc="0" locked="0" layoutInCell="1" allowOverlap="1" wp14:anchorId="6D65E102" wp14:editId="4E18C05D">
+            <wp:simplePos x="0" y="0"/>
+            <wp:positionH relativeFrom="margin">
+              <wp:align>right</wp:align>
+            </wp:positionH>
+            <wp:positionV relativeFrom="paragraph">
+              <wp:posOffset>344367</wp:posOffset>
+            </wp:positionV>
+            <wp:extent cx="6645910" cy="7932420"/>
+            <wp:effectExtent l="0" t="0" r="2540" b="0"/>
+            <wp:wrapTopAndBottom/>
+            <wp:docPr id="3" name="Image 3" descr="Une image contenant texte, capture d’écran, Parallèle, diagramme&#10;&#10;Le contenu généré par l’IA peut être incorrect."/>
+            <wp:cNvGraphicFramePr>
+              <a:graphicFrameLocks xmlns:a="http://schemas.openxmlformats.org/drawingml/2006/main" noChangeAspect="1"/>
+            </wp:cNvGraphicFramePr>
+            <a:graphic xmlns:a="http://schemas.openxmlformats.org/drawingml/2006/main">
+              <a:graphicData uri="http://schemas.openxmlformats.org/drawingml/2006/picture">
+                <pic:pic xmlns:pic="http://schemas.openxmlformats.org/drawingml/2006/picture">
+                  <pic:nvPicPr>
+                    <pic:cNvPr id="3" name="Image 3" descr="Une image contenant texte, capture d’écran, Parallèle, diagramme&#10;&#10;Le contenu généré par l’IA peut être incorrect."/>
+                    <pic:cNvPicPr/>
+                  </pic:nvPicPr>
+                  <pic:blipFill>
+                    <a:blip r:embed="rId17">
+                      <a:extLst>
+                        <a:ext uri="{28A0092B-C50C-407E-A947-70E740481C1C}">
+                          <a14:useLocalDpi xmlns:a14="http://schemas.microsoft.com/office/drawing/2010/main" val="0"/>
+                        </a:ext>
+                      </a:extLst>
+                    </a:blip>
+                    <a:stretch>
+                      <a:fillRect/>
+                    </a:stretch>
+                  </pic:blipFill>
+                  <pic:spPr>
+                    <a:xfrm>
+                      <a:off x="0" y="0"/>
+                      <a:ext cx="6645910" cy="7932420"/>
+                    </a:xfrm>
+                    <a:prstGeom prst="rect">
+                      <a:avLst/>
+                    </a:prstGeom>
+                  </pic:spPr>
+                </pic:pic>
+              </a:graphicData>
+            </a:graphic>
+          </wp:anchor>
+        </w:drawing>
+      </w:r>
+    </w:p>
+    <w:p>
+      <w:pPr>
+        <w:ind w:left="360"/>
+        <w:rPr>
+          <w:b/>
+          <w:bCs/>
+          <w:sz w:val="32"/>
+          <w:szCs w:val="32"/>
+          <w:lang w:val="fr-FR"/>
+        </w:rPr>
+      </w:pPr>
+    </w:p>
+    <w:p>
+      <w:pPr>
+        <w:ind w:left="360"/>
+        <w:rPr>
+          <w:b/>
+          <w:bCs/>
+          <w:sz w:val="32"/>
+          <w:szCs w:val="32"/>
+          <w:lang w:val="fr-FR"/>
         </w:rPr>
       </w:pPr>
     </w:p>
@@ -1613,6 +1948,7 @@
           <w:szCs w:val="40"/>
           <w:lang w:val="fr-FR"/>
         </w:rPr>
+        <w:lastRenderedPageBreak/>
         <w:t>Partie code :</w:t>
       </w:r>
     </w:p>
@@ -1857,25 +2193,6 @@
         </w:rPr>
         <w:t>MySQL</w:t>
       </w:r>
-      <w:r>
-        <w:rPr>
-          <w:b/>
-          <w:bCs/>
-          <w:sz w:val="32"/>
-          <w:szCs w:val="32"/>
-          <w:lang w:val="fr-FR"/>
-        </w:rPr>
-        <w:t>.</w:t>
-      </w:r>
-    </w:p>
-    <w:p>
-      <w:pPr>
-        <w:rPr>
-          <w:sz w:val="32"/>
-          <w:szCs w:val="32"/>
-          <w:lang w:val="fr-FR"/>
-        </w:rPr>
-      </w:pPr>
     </w:p>
     <w:sectPr>
       <w:pgSz w:w="11906" w:h="16838"/>
@@ -2288,6 +2605,92 @@
     </w:lvl>
   </w:abstractNum>
   <w:abstractNum w:abstractNumId="3" w15:restartNumberingAfterBreak="0">
+    <w:nsid w:val="09E37F8D"/>
+    <w:multiLevelType w:val="hybridMultilevel"/>
+    <w:tmpl w:val="292E4AA6"/>
+    <w:lvl w:ilvl="0" w:tplc="0809000F">
+      <w:start w:val="1"/>
+      <w:numFmt w:val="decimal"/>
+      <w:lvlText w:val="%1."/>
+      <w:lvlJc w:val="left"/>
+      <w:pPr>
+        <w:ind w:left="1080" w:hanging="360"/>
+      </w:pPr>
+    </w:lvl>
+    <w:lvl w:ilvl="1" w:tplc="08090019">
+      <w:start w:val="1"/>
+      <w:numFmt w:val="lowerLetter"/>
+      <w:lvlText w:val="%2."/>
+      <w:lvlJc w:val="left"/>
+      <w:pPr>
+        <w:ind w:left="1800" w:hanging="360"/>
+      </w:pPr>
+    </w:lvl>
+    <w:lvl w:ilvl="2" w:tplc="0809001B" w:tentative="1">
+      <w:start w:val="1"/>
+      <w:numFmt w:val="lowerRoman"/>
+      <w:lvlText w:val="%3."/>
+      <w:lvlJc w:val="right"/>
+      <w:pPr>
+        <w:ind w:left="2520" w:hanging="180"/>
+      </w:pPr>
+    </w:lvl>
+    <w:lvl w:ilvl="3" w:tplc="0809000F" w:tentative="1">
+      <w:start w:val="1"/>
+      <w:numFmt w:val="decimal"/>
+      <w:lvlText w:val="%4."/>
+      <w:lvlJc w:val="left"/>
+      <w:pPr>
+        <w:ind w:left="3240" w:hanging="360"/>
+      </w:pPr>
+    </w:lvl>
+    <w:lvl w:ilvl="4" w:tplc="08090019" w:tentative="1">
+      <w:start w:val="1"/>
+      <w:numFmt w:val="lowerLetter"/>
+      <w:lvlText w:val="%5."/>
+      <w:lvlJc w:val="left"/>
+      <w:pPr>
+        <w:ind w:left="3960" w:hanging="360"/>
+      </w:pPr>
+    </w:lvl>
+    <w:lvl w:ilvl="5" w:tplc="0809001B" w:tentative="1">
+      <w:start w:val="1"/>
+      <w:numFmt w:val="lowerRoman"/>
+      <w:lvlText w:val="%6."/>
+      <w:lvlJc w:val="right"/>
+      <w:pPr>
+        <w:ind w:left="4680" w:hanging="180"/>
+      </w:pPr>
+    </w:lvl>
+    <w:lvl w:ilvl="6" w:tplc="0809000F" w:tentative="1">
+      <w:start w:val="1"/>
+      <w:numFmt w:val="decimal"/>
+      <w:lvlText w:val="%7."/>
+      <w:lvlJc w:val="left"/>
+      <w:pPr>
+        <w:ind w:left="5400" w:hanging="360"/>
+      </w:pPr>
+    </w:lvl>
+    <w:lvl w:ilvl="7" w:tplc="08090019" w:tentative="1">
+      <w:start w:val="1"/>
+      <w:numFmt w:val="lowerLetter"/>
+      <w:lvlText w:val="%8."/>
+      <w:lvlJc w:val="left"/>
+      <w:pPr>
+        <w:ind w:left="6120" w:hanging="360"/>
+      </w:pPr>
+    </w:lvl>
+    <w:lvl w:ilvl="8" w:tplc="0809001B" w:tentative="1">
+      <w:start w:val="1"/>
+      <w:numFmt w:val="lowerRoman"/>
+      <w:lvlText w:val="%9."/>
+      <w:lvlJc w:val="right"/>
+      <w:pPr>
+        <w:ind w:left="6840" w:hanging="180"/>
+      </w:pPr>
+    </w:lvl>
+  </w:abstractNum>
+  <w:abstractNum w:abstractNumId="4" w15:restartNumberingAfterBreak="0">
     <w:nsid w:val="0CBE15F0"/>
     <w:multiLevelType w:val="multilevel"/>
     <w:tmpl w:val="78B07ED4"/>
@@ -2400,7 +2803,7 @@
       </w:rPr>
     </w:lvl>
   </w:abstractNum>
-  <w:abstractNum w:abstractNumId="4" w15:restartNumberingAfterBreak="0">
+  <w:abstractNum w:abstractNumId="5" w15:restartNumberingAfterBreak="0">
     <w:nsid w:val="1D2F484D"/>
     <w:multiLevelType w:val="multilevel"/>
     <w:tmpl w:val="0809001F"/>
@@ -2486,7 +2889,7 @@
       </w:pPr>
     </w:lvl>
   </w:abstractNum>
-  <w:abstractNum w:abstractNumId="5" w15:restartNumberingAfterBreak="0">
+  <w:abstractNum w:abstractNumId="6" w15:restartNumberingAfterBreak="0">
     <w:nsid w:val="23AB1CFA"/>
     <w:multiLevelType w:val="multilevel"/>
     <w:tmpl w:val="78B07ED4"/>
@@ -2599,7 +3002,7 @@
       </w:rPr>
     </w:lvl>
   </w:abstractNum>
-  <w:abstractNum w:abstractNumId="6" w15:restartNumberingAfterBreak="0">
+  <w:abstractNum w:abstractNumId="7" w15:restartNumberingAfterBreak="0">
     <w:nsid w:val="4BD86EEB"/>
     <w:multiLevelType w:val="multilevel"/>
     <w:tmpl w:val="AFE2E708"/>
@@ -2712,7 +3115,7 @@
       </w:rPr>
     </w:lvl>
   </w:abstractNum>
-  <w:abstractNum w:abstractNumId="7" w15:restartNumberingAfterBreak="0">
+  <w:abstractNum w:abstractNumId="8" w15:restartNumberingAfterBreak="0">
     <w:nsid w:val="5135317B"/>
     <w:multiLevelType w:val="multilevel"/>
     <w:tmpl w:val="8A7E8AC4"/>
@@ -2822,7 +3225,7 @@
       </w:rPr>
     </w:lvl>
   </w:abstractNum>
-  <w:abstractNum w:abstractNumId="8" w15:restartNumberingAfterBreak="0">
+  <w:abstractNum w:abstractNumId="9" w15:restartNumberingAfterBreak="0">
     <w:nsid w:val="66E36B03"/>
     <w:multiLevelType w:val="multilevel"/>
     <w:tmpl w:val="C31A7762"/>
@@ -2935,7 +3338,7 @@
       </w:rPr>
     </w:lvl>
   </w:abstractNum>
-  <w:abstractNum w:abstractNumId="9" w15:restartNumberingAfterBreak="0">
+  <w:abstractNum w:abstractNumId="10" w15:restartNumberingAfterBreak="0">
     <w:nsid w:val="66E81187"/>
     <w:multiLevelType w:val="hybridMultilevel"/>
     <w:tmpl w:val="50EA9906"/>
@@ -3048,7 +3451,7 @@
       </w:rPr>
     </w:lvl>
   </w:abstractNum>
-  <w:abstractNum w:abstractNumId="10" w15:restartNumberingAfterBreak="0">
+  <w:abstractNum w:abstractNumId="11" w15:restartNumberingAfterBreak="0">
     <w:nsid w:val="676440C9"/>
     <w:multiLevelType w:val="multilevel"/>
     <w:tmpl w:val="0809001D"/>
@@ -3134,7 +3537,7 @@
       </w:pPr>
     </w:lvl>
   </w:abstractNum>
-  <w:abstractNum w:abstractNumId="11" w15:restartNumberingAfterBreak="0">
+  <w:abstractNum w:abstractNumId="12" w15:restartNumberingAfterBreak="0">
     <w:nsid w:val="68653295"/>
     <w:multiLevelType w:val="hybridMultilevel"/>
     <w:tmpl w:val="8436A714"/>
@@ -3247,7 +3650,7 @@
       </w:rPr>
     </w:lvl>
   </w:abstractNum>
-  <w:abstractNum w:abstractNumId="12" w15:restartNumberingAfterBreak="0">
+  <w:abstractNum w:abstractNumId="13" w15:restartNumberingAfterBreak="0">
     <w:nsid w:val="6B2778EE"/>
     <w:multiLevelType w:val="hybridMultilevel"/>
     <w:tmpl w:val="3ACE4D46"/>
@@ -3360,7 +3763,7 @@
       </w:rPr>
     </w:lvl>
   </w:abstractNum>
-  <w:abstractNum w:abstractNumId="13" w15:restartNumberingAfterBreak="0">
+  <w:abstractNum w:abstractNumId="14" w15:restartNumberingAfterBreak="0">
     <w:nsid w:val="70430B19"/>
     <w:multiLevelType w:val="multilevel"/>
     <w:tmpl w:val="0809001D"/>
@@ -3446,7 +3849,7 @@
       </w:pPr>
     </w:lvl>
   </w:abstractNum>
-  <w:abstractNum w:abstractNumId="14" w15:restartNumberingAfterBreak="0">
+  <w:abstractNum w:abstractNumId="15" w15:restartNumberingAfterBreak="0">
     <w:nsid w:val="73D32CF3"/>
     <w:multiLevelType w:val="hybridMultilevel"/>
     <w:tmpl w:val="DE781D98"/>
@@ -3532,7 +3935,7 @@
       </w:pPr>
     </w:lvl>
   </w:abstractNum>
-  <w:abstractNum w:abstractNumId="15" w15:restartNumberingAfterBreak="0">
+  <w:abstractNum w:abstractNumId="16" w15:restartNumberingAfterBreak="0">
     <w:nsid w:val="7F5D77E3"/>
     <w:multiLevelType w:val="multilevel"/>
     <w:tmpl w:val="78B07ED4"/>
@@ -3646,22 +4049,22 @@
     </w:lvl>
   </w:abstractNum>
   <w:num w:numId="1" w16cid:durableId="600189006">
-    <w:abstractNumId w:val="12"/>
+    <w:abstractNumId w:val="13"/>
   </w:num>
   <w:num w:numId="2" w16cid:durableId="1273198712">
-    <w:abstractNumId w:val="9"/>
+    <w:abstractNumId w:val="10"/>
   </w:num>
   <w:num w:numId="3" w16cid:durableId="2041398846">
     <w:abstractNumId w:val="0"/>
   </w:num>
   <w:num w:numId="4" w16cid:durableId="633873714">
-    <w:abstractNumId w:val="4"/>
+    <w:abstractNumId w:val="5"/>
   </w:num>
   <w:num w:numId="5" w16cid:durableId="229728031">
-    <w:abstractNumId w:val="13"/>
+    <w:abstractNumId w:val="14"/>
   </w:num>
   <w:num w:numId="6" w16cid:durableId="410200952">
-    <w:abstractNumId w:val="10"/>
+    <w:abstractNumId w:val="11"/>
   </w:num>
   <w:num w:numId="7" w16cid:durableId="1874804893">
     <w:abstractNumId w:val="1"/>
@@ -3670,28 +4073,31 @@
     <w:abstractNumId w:val="2"/>
   </w:num>
   <w:num w:numId="9" w16cid:durableId="2000184413">
+    <w:abstractNumId w:val="16"/>
+  </w:num>
+  <w:num w:numId="10" w16cid:durableId="1300190189">
+    <w:abstractNumId w:val="6"/>
+  </w:num>
+  <w:num w:numId="11" w16cid:durableId="1088384616">
+    <w:abstractNumId w:val="4"/>
+  </w:num>
+  <w:num w:numId="12" w16cid:durableId="585647741">
     <w:abstractNumId w:val="15"/>
   </w:num>
-  <w:num w:numId="10" w16cid:durableId="1300190189">
-    <w:abstractNumId w:val="5"/>
-  </w:num>
-  <w:num w:numId="11" w16cid:durableId="1088384616">
-    <w:abstractNumId w:val="3"/>
-  </w:num>
-  <w:num w:numId="12" w16cid:durableId="585647741">
-    <w:abstractNumId w:val="14"/>
-  </w:num>
   <w:num w:numId="13" w16cid:durableId="2111314944">
-    <w:abstractNumId w:val="6"/>
+    <w:abstractNumId w:val="7"/>
   </w:num>
   <w:num w:numId="14" w16cid:durableId="516116083">
+    <w:abstractNumId w:val="9"/>
+  </w:num>
+  <w:num w:numId="15" w16cid:durableId="2051880027">
     <w:abstractNumId w:val="8"/>
   </w:num>
-  <w:num w:numId="15" w16cid:durableId="2051880027">
-    <w:abstractNumId w:val="7"/>
+  <w:num w:numId="16" w16cid:durableId="1414274866">
+    <w:abstractNumId w:val="12"/>
   </w:num>
-  <w:num w:numId="16" w16cid:durableId="1414274866">
-    <w:abstractNumId w:val="11"/>
+  <w:num w:numId="17" w16cid:durableId="1756317090">
+    <w:abstractNumId w:val="3"/>
   </w:num>
 </w:numbering>
 </file>

</xml_diff>